<commit_message>
Added url to doc
</commit_message>
<xml_diff>
--- a/docs/lships.docx
+++ b/docs/lships.docx
@@ -75,6 +75,59 @@
     <w:p>
       <w:pPr>
         <w:pStyle w:val="Normal"/>
+        <w:spacing w:lineRule="auto" w:line="360"/>
+        <w:jc w:val="center"/>
+        <w:rPr>
+          <w:rFonts w:ascii="Times new roman" w:hAnsi="Times new roman"/>
+          <w:b/>
+          <w:b/>
+          <w:bCs/>
+          <w:i/>
+          <w:i/>
+          <w:iCs/>
+          <w:sz w:val="32"/>
+          <w:szCs w:val="32"/>
+          <w:u w:val="none"/>
+        </w:rPr>
+      </w:pPr>
+      <w:r>
+        <w:rPr>
+          <w:rFonts w:ascii="Times new roman" w:hAnsi="Times new roman"/>
+          <w:b/>
+          <w:bCs/>
+          <w:i/>
+          <w:iCs/>
+          <w:sz w:val="32"/>
+          <w:szCs w:val="32"/>
+          <w:u w:val="none"/>
+        </w:rPr>
+        <w:t>https://github.com/bahner/hackathon</w:t>
+      </w:r>
+    </w:p>
+    <w:p>
+      <w:pPr>
+        <w:pStyle w:val="Normal"/>
+        <w:spacing w:lineRule="auto" w:line="360"/>
+        <w:jc w:val="center"/>
+        <w:rPr>
+          <w:rFonts w:ascii="Times new roman" w:hAnsi="Times new roman"/>
+          <w:sz w:val="24"/>
+          <w:szCs w:val="24"/>
+          <w:u w:val="none"/>
+        </w:rPr>
+      </w:pPr>
+      <w:r>
+        <w:rPr>
+          <w:rFonts w:ascii="Times new roman" w:hAnsi="Times new roman"/>
+          <w:sz w:val="24"/>
+          <w:szCs w:val="24"/>
+          <w:u w:val="none"/>
+        </w:rPr>
+      </w:r>
+    </w:p>
+    <w:p>
+      <w:pPr>
+        <w:pStyle w:val="Normal"/>
         <w:numPr>
           <w:ilvl w:val="0"/>
           <w:numId w:val="1"/>
@@ -268,34 +321,7 @@
           <w:szCs w:val="24"/>
           <w:u w:val="none"/>
         </w:rPr>
-        <w:t>Hva er det beste i verden? Læring, teknologi og morro, selvfølgelig! Nettopp dette har vi f</w:t>
-      </w:r>
-      <w:r>
-        <w:rPr>
-          <w:rFonts w:ascii="Times new roman" w:hAnsi="Times new roman"/>
-          <w:sz w:val="24"/>
-          <w:szCs w:val="24"/>
-          <w:u w:val="none"/>
-        </w:rPr>
-        <w:t>o</w:t>
-      </w:r>
-      <w:r>
-        <w:rPr>
-          <w:rFonts w:ascii="Times new roman" w:hAnsi="Times new roman"/>
-          <w:sz w:val="24"/>
-          <w:szCs w:val="24"/>
-          <w:u w:val="none"/>
-        </w:rPr>
-        <w:t xml:space="preserve">rsøkt å få til. Et spill hvor gruppedynamikker og sosialisering er fokus, med teknologi som </w:t>
-      </w:r>
-      <w:r>
-        <w:rPr>
-          <w:rFonts w:ascii="Times new roman" w:hAnsi="Times new roman"/>
-          <w:sz w:val="24"/>
-          <w:szCs w:val="24"/>
-          <w:u w:val="none"/>
-        </w:rPr>
-        <w:t>kjernen dette bygges rundt. Vi vil få elevene til å utnytte teknologien i praktiske sammenhenger, å lære hvordan teknologi kan benyttes i hverdagen. Alt dette utenom en brukervennlig GUI, slik at man får innsikt i systemer.</w:t>
+        <w:t>Hva er det beste i verden? Læring, teknologi og morro, selvfølgelig! Nettopp dette har vi forsøkt å få til. Et spill hvor gruppedynamikker og sosialisering er fokus, med teknologi som kjernen dette bygges rundt. Vi vil få elevene til å utnytte teknologien i praktiske sammenhenger, å lære hvordan teknologi kan benyttes i hverdagen. Alt dette utenom en brukervennlig GUI, slik at man får innsikt i systemer.</w:t>
       </w:r>
     </w:p>
     <w:p>
@@ -338,25 +364,7 @@
           <w:szCs w:val="24"/>
           <w:u w:val="none"/>
         </w:rPr>
-        <w:t xml:space="preserve">Vi valgte å lage et Battleship spill hvor man deler elever (Spillere) inn i lag, dette kan gjøres ved å gi spillerne et maks antall spillere på en gruppe, definert av for eksempel en «masterbit» </w:t>
-      </w:r>
-      <w:r>
-        <w:rPr>
-          <w:rFonts w:ascii="Times new roman" w:hAnsi="Times new roman"/>
-          <w:sz w:val="24"/>
-          <w:szCs w:val="24"/>
-          <w:u w:val="none"/>
-        </w:rPr>
-        <w:t>(dette er ikke implementert ennå, men kan tenkes som en skalerbar og brukerutviklingsbar funksjon)</w:t>
-      </w:r>
-      <w:r>
-        <w:rPr>
-          <w:rFonts w:ascii="Times new roman" w:hAnsi="Times new roman"/>
-          <w:sz w:val="24"/>
-          <w:szCs w:val="24"/>
-          <w:u w:val="none"/>
-        </w:rPr>
-        <w:t>.</w:t>
+        <w:t>Vi valgte å lage et Battleship spill hvor man deler elever (Spillere) inn i lag, dette kan gjøres ved å gi spillerne et maks antall spillere på en gruppe, definert av for eksempel en «masterbit» (dette er ikke implementert ennå, men kan tenkes som en skalerbar og brukerutviklingsbar funksjon).</w:t>
       </w:r>
     </w:p>
     <w:p>
@@ -399,16 +407,7 @@
           <w:szCs w:val="24"/>
           <w:u w:val="none"/>
         </w:rPr>
-        <w:t xml:space="preserve">Spillet går ut på å skyte ned andre sine virtuelle skip ved å bruke Microbitens LED-display til å sende prikker over radioen. Disse prikkene fungerer som kuler. Det handler om å treffe flest mulig av motstanderens skip. </w:t>
-      </w:r>
-      <w:r>
-        <w:rPr>
-          <w:rFonts w:ascii="Times new roman" w:hAnsi="Times new roman"/>
-          <w:sz w:val="24"/>
-          <w:szCs w:val="24"/>
-          <w:u w:val="none"/>
-        </w:rPr>
-        <w:t xml:space="preserve">Man får vite at man har truffet på grunn av visuell feedback. Målet er å slå flest skip. </w:t>
+        <w:t xml:space="preserve">Spillet går ut på å skyte ned andre sine virtuelle skip ved å bruke Microbitens LED-display til å sende prikker over radioen. Disse prikkene fungerer som kuler. Det handler om å treffe flest mulig av motstanderens skip. Man får vite at man har truffet på grunn av visuell feedback. Målet er å slå flest skip. </w:t>
       </w:r>
     </w:p>
     <w:p>
@@ -473,8 +472,6 @@
           <w:szCs w:val="24"/>
           <w:u w:val="none"/>
         </w:rPr>
-      </w:r>
-      <w:r>
         <mc:AlternateContent>
           <mc:Choice Requires="wps">
             <w:drawing>
@@ -486,36 +483,52 @@
                 <wp:positionV relativeFrom="paragraph">
                   <wp:posOffset>-720090</wp:posOffset>
                 </wp:positionV>
-                <wp:extent cx="2917190" cy="4301490"/>
+                <wp:extent cx="2917825" cy="4302125"/>
                 <wp:effectExtent l="0" t="0" r="0" b="0"/>
                 <wp:wrapSquare wrapText="largest"/>
                 <wp:docPr id="1" name="Ramme1"/>
                 <a:graphic xmlns:a="http://schemas.openxmlformats.org/drawingml/2006/main">
                   <a:graphicData uri="http://schemas.microsoft.com/office/word/2010/wordprocessingShape">
                     <wps:wsp>
-                      <wps:cNvSpPr txBox="1"/>
+                      <wps:cNvSpPr/>
                       <wps:spPr>
                         <a:xfrm>
                           <a:off x="0" y="0"/>
-                          <a:ext cx="2917190" cy="4301490"/>
+                          <a:ext cx="2917080" cy="4301640"/>
                         </a:xfrm>
-                        <a:prstGeom prst="rect"/>
+                        <a:prstGeom prst="rect">
+                          <a:avLst/>
+                        </a:prstGeom>
+                        <a:noFill/>
+                        <a:ln>
+                          <a:noFill/>
+                        </a:ln>
                       </wps:spPr>
+                      <wps:style>
+                        <a:lnRef idx="0"/>
+                        <a:fillRef idx="0"/>
+                        <a:effectRef idx="0"/>
+                        <a:fontRef idx="minor"/>
+                      </wps:style>
                       <wps:txbx>
                         <w:txbxContent>
                           <w:p>
                             <w:pPr>
                               <w:pStyle w:val="Illustrasjon"/>
                               <w:spacing w:before="120" w:after="120"/>
-                              <w:rPr/>
+                              <w:rPr>
+                                <w:color w:val="auto"/>
+                              </w:rPr>
                             </w:pPr>
                             <w:r>
-                              <w:rPr/>
+                              <w:rPr>
+                                <w:color w:val="auto"/>
+                              </w:rPr>
                             </w:r>
                           </w:p>
                         </w:txbxContent>
                       </wps:txbx>
-                      <wps:bodyPr anchor="t" lIns="0" tIns="0" rIns="0" bIns="0">
+                      <wps:bodyPr lIns="0" rIns="0" tIns="0" bIns="0">
                         <a:noAutofit/>
                       </wps:bodyPr>
                     </wps:wsp>
@@ -526,54 +539,70 @@
           </mc:Choice>
           <mc:Fallback>
             <w:pict>
-              <v:rect style="position:absolute;rotation:0;width:229.7pt;height:338.7pt;mso-wrap-distance-left:0pt;mso-wrap-distance-right:0pt;mso-wrap-distance-top:0pt;mso-wrap-distance-bottom:0pt;margin-top:-56.7pt;mso-position-vertical-relative:text;margin-left:126.1pt;mso-position-horizontal-relative:text">
-                <v:textbox inset="0in,0in,0in,0in">
+              <v:rect id="shape_0" ID="Ramme1" stroked="f" style="position:absolute;margin-left:126.1pt;margin-top:-56.7pt;width:229.65pt;height:338.65pt">
+                <w10:wrap type="none"/>
+                <v:fill o:detectmouseclick="t" on="false"/>
+                <v:stroke color="#3465a4" joinstyle="round" endcap="flat"/>
+                <v:textbox>
                   <w:txbxContent>
                     <w:p>
                       <w:pPr>
                         <w:pStyle w:val="Illustrasjon"/>
                         <w:spacing w:before="120" w:after="120"/>
-                        <w:rPr/>
+                        <w:rPr>
+                          <w:color w:val="auto"/>
+                        </w:rPr>
                       </w:pPr>
                       <w:r>
-                        <w:rPr/>
+                        <w:rPr>
+                          <w:color w:val="auto"/>
+                        </w:rPr>
                       </w:r>
                     </w:p>
                   </w:txbxContent>
                 </v:textbox>
-                <w10:wrap type="square" side="largest"/>
               </v:rect>
             </w:pict>
           </mc:Fallback>
         </mc:AlternateContent>
-      </w:r>
-      <w:r>
         <mc:AlternateContent>
           <mc:Choice Requires="wps">
             <w:drawing>
-              <wp:anchor behindDoc="0" distT="0" distB="0" distL="0" distR="0" simplePos="0" locked="0" layoutInCell="1" allowOverlap="1" relativeHeight="6">
+              <wp:anchor behindDoc="0" distT="0" distB="0" distL="0" distR="0" simplePos="0" locked="0" layoutInCell="1" allowOverlap="1" relativeHeight="4">
                 <wp:simplePos x="0" y="0"/>
                 <wp:positionH relativeFrom="column">
-                  <wp:posOffset>4274820</wp:posOffset>
+                  <wp:align>center</wp:align>
                 </wp:positionH>
                 <wp:positionV relativeFrom="paragraph">
-                  <wp:posOffset>78105</wp:posOffset>
+                  <wp:posOffset>635</wp:posOffset>
                 </wp:positionV>
-                <wp:extent cx="2450465" cy="2089785"/>
+                <wp:extent cx="2188210" cy="4126865"/>
                 <wp:effectExtent l="0" t="0" r="0" b="0"/>
                 <wp:wrapSquare wrapText="largest"/>
-                <wp:docPr id="2" name="Ramme4"/>
+                <wp:docPr id="3" name="Ramme3"/>
                 <a:graphic xmlns:a="http://schemas.openxmlformats.org/drawingml/2006/main">
                   <a:graphicData uri="http://schemas.microsoft.com/office/word/2010/wordprocessingShape">
                     <wps:wsp>
-                      <wps:cNvSpPr txBox="1"/>
+                      <wps:cNvSpPr/>
                       <wps:spPr>
                         <a:xfrm>
                           <a:off x="0" y="0"/>
-                          <a:ext cx="2450465" cy="2089785"/>
+                          <a:ext cx="2187720" cy="4126320"/>
                         </a:xfrm>
-                        <a:prstGeom prst="rect"/>
+                        <a:prstGeom prst="rect">
+                          <a:avLst/>
+                        </a:prstGeom>
+                        <a:noFill/>
+                        <a:ln>
+                          <a:noFill/>
+                        </a:ln>
                       </wps:spPr>
+                      <wps:style>
+                        <a:lnRef idx="0"/>
+                        <a:fillRef idx="0"/>
+                        <a:effectRef idx="0"/>
+                        <a:fontRef idx="minor"/>
+                      </wps:style>
                       <wps:txbx>
                         <w:txbxContent>
                           <w:p>
@@ -586,9 +615,9 @@
                               <w:rPr/>
                               <w:drawing>
                                 <wp:inline distT="0" distB="0" distL="0" distR="0">
-                                  <wp:extent cx="2450465" cy="1838325"/>
+                                  <wp:extent cx="2187575" cy="2917190"/>
                                   <wp:effectExtent l="0" t="0" r="0" b="0"/>
-                                  <wp:docPr id="3" name="Bilde3" descr=""/>
+                                  <wp:docPr id="5" name="Bilde1" descr=""/>
                                   <wp:cNvGraphicFramePr>
                                     <a:graphicFrameLocks xmlns:a="http://schemas.openxmlformats.org/drawingml/2006/main" noChangeAspect="1"/>
                                   </wp:cNvGraphicFramePr>
@@ -596,13 +625,222 @@
                                     <a:graphicData uri="http://schemas.openxmlformats.org/drawingml/2006/picture">
                                       <pic:pic xmlns:pic="http://schemas.openxmlformats.org/drawingml/2006/picture">
                                         <pic:nvPicPr>
-                                          <pic:cNvPr id="3" name="Bilde3" descr=""/>
+                                          <pic:cNvPr id="5" name="Bilde1" descr=""/>
                                           <pic:cNvPicPr>
                                             <a:picLocks noChangeAspect="1" noChangeArrowheads="1"/>
                                           </pic:cNvPicPr>
                                         </pic:nvPicPr>
                                         <pic:blipFill>
                                           <a:blip r:embed="rId2"/>
+                                          <a:stretch>
+                                            <a:fillRect/>
+                                          </a:stretch>
+                                        </pic:blipFill>
+                                        <pic:spPr bwMode="auto">
+                                          <a:xfrm>
+                                            <a:off x="0" y="0"/>
+                                            <a:ext cx="2187575" cy="2917190"/>
+                                          </a:xfrm>
+                                          <a:prstGeom prst="rect">
+                                            <a:avLst/>
+                                          </a:prstGeom>
+                                        </pic:spPr>
+                                      </pic:pic>
+                                    </a:graphicData>
+                                  </a:graphic>
+                                </wp:inline>
+                              </w:drawing>
+                            </w:r>
+                            <w:r>
+                              <w:rPr/>
+                              <w:br/>
+                              <w:t xml:space="preserve">Illustrasjon </w:t>
+                            </w:r>
+                            <w:r>
+                              <w:rPr/>
+                              <w:fldChar w:fldCharType="begin"/>
+                            </w:r>
+                            <w:r>
+                              <w:instrText> SEQ Illustrasjon \* ARABIC </w:instrText>
+                            </w:r>
+                            <w:r>
+                              <w:fldChar w:fldCharType="separate"/>
+                            </w:r>
+                            <w:r>
+                              <w:t>2</w:t>
+                            </w:r>
+                            <w:r>
+                              <w:fldChar w:fldCharType="end"/>
+                            </w:r>
+                            <w:r>
+                              <w:rPr/>
+                              <w:t>: Microbiten brukt i prosjektet</w:t>
+                            </w:r>
+                          </w:p>
+                        </w:txbxContent>
+                      </wps:txbx>
+                      <wps:bodyPr lIns="90000" rIns="90000" tIns="45000" bIns="45000">
+                        <a:noAutofit/>
+                      </wps:bodyPr>
+                    </wps:wsp>
+                  </a:graphicData>
+                </a:graphic>
+              </wp:anchor>
+            </w:drawing>
+          </mc:Choice>
+          <mc:Fallback>
+            <w:pict>
+              <v:rect id="shape_0" ID="Ramme3" stroked="f" style="position:absolute;margin-left:154.8pt;margin-top:0.05pt;width:172.2pt;height:324.85pt;mso-position-horizontal:center">
+                <w10:wrap type="square"/>
+                <v:fill o:detectmouseclick="t" on="false"/>
+                <v:stroke color="#3465a4" joinstyle="round" endcap="flat"/>
+                <v:textbox>
+                  <w:txbxContent>
+                    <w:p>
+                      <w:pPr>
+                        <w:pStyle w:val="Illustrasjon"/>
+                        <w:spacing w:before="120" w:after="120"/>
+                        <w:rPr/>
+                      </w:pPr>
+                      <w:r>
+                        <w:rPr/>
+                        <w:drawing>
+                          <wp:inline distT="0" distB="0" distL="0" distR="0">
+                            <wp:extent cx="2187575" cy="2917190"/>
+                            <wp:effectExtent l="0" t="0" r="0" b="0"/>
+                            <wp:docPr id="6" name="Bilde1" descr=""/>
+                            <wp:cNvGraphicFramePr>
+                              <a:graphicFrameLocks xmlns:a="http://schemas.openxmlformats.org/drawingml/2006/main" noChangeAspect="1"/>
+                            </wp:cNvGraphicFramePr>
+                            <a:graphic xmlns:a="http://schemas.openxmlformats.org/drawingml/2006/main">
+                              <a:graphicData uri="http://schemas.openxmlformats.org/drawingml/2006/picture">
+                                <pic:pic xmlns:pic="http://schemas.openxmlformats.org/drawingml/2006/picture">
+                                  <pic:nvPicPr>
+                                    <pic:cNvPr id="6" name="Bilde1" descr=""/>
+                                    <pic:cNvPicPr>
+                                      <a:picLocks noChangeAspect="1" noChangeArrowheads="1"/>
+                                    </pic:cNvPicPr>
+                                  </pic:nvPicPr>
+                                  <pic:blipFill>
+                                    <a:blip r:embed="rId2"/>
+                                    <a:stretch>
+                                      <a:fillRect/>
+                                    </a:stretch>
+                                  </pic:blipFill>
+                                  <pic:spPr bwMode="auto">
+                                    <a:xfrm>
+                                      <a:off x="0" y="0"/>
+                                      <a:ext cx="2187575" cy="2917190"/>
+                                    </a:xfrm>
+                                    <a:prstGeom prst="rect">
+                                      <a:avLst/>
+                                    </a:prstGeom>
+                                  </pic:spPr>
+                                </pic:pic>
+                              </a:graphicData>
+                            </a:graphic>
+                          </wp:inline>
+                        </w:drawing>
+                      </w:r>
+                      <w:r>
+                        <w:rPr/>
+                        <w:br/>
+                        <w:t xml:space="preserve">Illustrasjon </w:t>
+                      </w:r>
+                      <w:r>
+                        <w:rPr/>
+                        <w:fldChar w:fldCharType="begin"/>
+                      </w:r>
+                      <w:r>
+                        <w:instrText> SEQ Illustrasjon \* ARABIC </w:instrText>
+                      </w:r>
+                      <w:r>
+                        <w:fldChar w:fldCharType="separate"/>
+                      </w:r>
+                      <w:r>
+                        <w:t>2</w:t>
+                      </w:r>
+                      <w:r>
+                        <w:fldChar w:fldCharType="end"/>
+                      </w:r>
+                      <w:r>
+                        <w:rPr/>
+                        <w:t>: Microbiten brukt i prosjektet</w:t>
+                      </w:r>
+                    </w:p>
+                  </w:txbxContent>
+                </v:textbox>
+              </v:rect>
+            </w:pict>
+          </mc:Fallback>
+        </mc:AlternateContent>
+        <mc:AlternateContent>
+          <mc:Choice Requires="wps">
+            <w:drawing>
+              <wp:anchor behindDoc="0" distT="0" distB="0" distL="0" distR="0" simplePos="0" locked="0" layoutInCell="1" allowOverlap="1" relativeHeight="5">
+                <wp:simplePos x="0" y="0"/>
+                <wp:positionH relativeFrom="column">
+                  <wp:posOffset>4274820</wp:posOffset>
+                </wp:positionH>
+                <wp:positionV relativeFrom="paragraph">
+                  <wp:posOffset>78105</wp:posOffset>
+                </wp:positionV>
+                <wp:extent cx="2451100" cy="2090420"/>
+                <wp:effectExtent l="0" t="0" r="0" b="0"/>
+                <wp:wrapSquare wrapText="largest"/>
+                <wp:docPr id="7" name="Ramme4"/>
+                <a:graphic xmlns:a="http://schemas.openxmlformats.org/drawingml/2006/main">
+                  <a:graphicData uri="http://schemas.microsoft.com/office/word/2010/wordprocessingShape">
+                    <wps:wsp>
+                      <wps:cNvSpPr/>
+                      <wps:spPr>
+                        <a:xfrm>
+                          <a:off x="0" y="0"/>
+                          <a:ext cx="2450520" cy="2089800"/>
+                        </a:xfrm>
+                        <a:prstGeom prst="rect">
+                          <a:avLst/>
+                        </a:prstGeom>
+                        <a:noFill/>
+                        <a:ln>
+                          <a:noFill/>
+                        </a:ln>
+                      </wps:spPr>
+                      <wps:style>
+                        <a:lnRef idx="0"/>
+                        <a:fillRef idx="0"/>
+                        <a:effectRef idx="0"/>
+                        <a:fontRef idx="minor"/>
+                      </wps:style>
+                      <wps:txbx>
+                        <w:txbxContent>
+                          <w:p>
+                            <w:pPr>
+                              <w:pStyle w:val="Illustrasjon"/>
+                              <w:spacing w:before="120" w:after="120"/>
+                              <w:rPr/>
+                            </w:pPr>
+                            <w:r>
+                              <w:rPr/>
+                              <w:drawing>
+                                <wp:inline distT="0" distB="0" distL="0" distR="0">
+                                  <wp:extent cx="2450465" cy="1838325"/>
+                                  <wp:effectExtent l="0" t="0" r="0" b="0"/>
+                                  <wp:docPr id="9" name="Bilde3" descr=""/>
+                                  <wp:cNvGraphicFramePr>
+                                    <a:graphicFrameLocks xmlns:a="http://schemas.openxmlformats.org/drawingml/2006/main" noChangeAspect="1"/>
+                                  </wp:cNvGraphicFramePr>
+                                  <a:graphic xmlns:a="http://schemas.openxmlformats.org/drawingml/2006/main">
+                                    <a:graphicData uri="http://schemas.openxmlformats.org/drawingml/2006/picture">
+                                      <pic:pic xmlns:pic="http://schemas.openxmlformats.org/drawingml/2006/picture">
+                                        <pic:nvPicPr>
+                                          <pic:cNvPr id="9" name="Bilde3" descr=""/>
+                                          <pic:cNvPicPr>
+                                            <a:picLocks noChangeAspect="1" noChangeArrowheads="1"/>
+                                          </pic:cNvPicPr>
+                                        </pic:nvPicPr>
+                                        <pic:blipFill>
+                                          <a:blip r:embed="rId3"/>
                                           <a:stretch>
                                             <a:fillRect/>
                                           </a:stretch>
@@ -650,7 +888,7 @@
                           </w:p>
                         </w:txbxContent>
                       </wps:txbx>
-                      <wps:bodyPr anchor="t" lIns="0" tIns="0" rIns="0" bIns="0">
+                      <wps:bodyPr lIns="90000" rIns="90000" tIns="45000" bIns="45000">
                         <a:noAutofit/>
                       </wps:bodyPr>
                     </wps:wsp>
@@ -661,8 +899,11 @@
           </mc:Choice>
           <mc:Fallback>
             <w:pict>
-              <v:rect style="position:absolute;rotation:0;width:192.95pt;height:164.55pt;mso-wrap-distance-left:0pt;mso-wrap-distance-right:0pt;mso-wrap-distance-top:0pt;mso-wrap-distance-bottom:0pt;margin-top:6.15pt;mso-position-vertical-relative:text;margin-left:336.6pt;mso-position-horizontal-relative:text">
-                <v:textbox inset="0in,0in,0in,0in">
+              <v:rect id="shape_0" ID="Ramme4" stroked="f" style="position:absolute;margin-left:336.6pt;margin-top:6.15pt;width:192.9pt;height:164.5pt">
+                <w10:wrap type="square"/>
+                <v:fill o:detectmouseclick="t" on="false"/>
+                <v:stroke color="#3465a4" joinstyle="round" endcap="flat"/>
+                <v:textbox>
                   <w:txbxContent>
                     <w:p>
                       <w:pPr>
@@ -676,7 +917,7 @@
                           <wp:inline distT="0" distB="0" distL="0" distR="0">
                             <wp:extent cx="2450465" cy="1838325"/>
                             <wp:effectExtent l="0" t="0" r="0" b="0"/>
-                            <wp:docPr id="4" name="Bilde3" descr=""/>
+                            <wp:docPr id="10" name="Bilde3" descr=""/>
                             <wp:cNvGraphicFramePr>
                               <a:graphicFrameLocks xmlns:a="http://schemas.openxmlformats.org/drawingml/2006/main" noChangeAspect="1"/>
                             </wp:cNvGraphicFramePr>
@@ -684,13 +925,13 @@
                               <a:graphicData uri="http://schemas.openxmlformats.org/drawingml/2006/picture">
                                 <pic:pic xmlns:pic="http://schemas.openxmlformats.org/drawingml/2006/picture">
                                   <pic:nvPicPr>
-                                    <pic:cNvPr id="4" name="Bilde3" descr=""/>
+                                    <pic:cNvPr id="10" name="Bilde3" descr=""/>
                                     <pic:cNvPicPr>
                                       <a:picLocks noChangeAspect="1" noChangeArrowheads="1"/>
                                     </pic:cNvPicPr>
                                   </pic:nvPicPr>
                                   <pic:blipFill>
-                                    <a:blip r:embed="rId2"/>
+                                    <a:blip r:embed="rId3"/>
                                     <a:stretch>
                                       <a:fillRect/>
                                     </a:stretch>
@@ -738,209 +979,11 @@
                     </w:p>
                   </w:txbxContent>
                 </v:textbox>
-                <w10:wrap type="square" side="largest"/>
               </v:rect>
             </w:pict>
           </mc:Fallback>
         </mc:AlternateContent>
       </w:r>
-      <w:r>
-        <mc:AlternateContent>
-          <mc:Choice Requires="wps">
-            <w:drawing>
-              <wp:anchor behindDoc="0" distT="0" distB="0" distL="0" distR="0" simplePos="0" locked="0" layoutInCell="1" allowOverlap="1" relativeHeight="5">
-                <wp:simplePos x="0" y="0"/>
-                <wp:positionH relativeFrom="column">
-                  <wp:align>center</wp:align>
-                </wp:positionH>
-                <wp:positionV relativeFrom="paragraph">
-                  <wp:posOffset>635</wp:posOffset>
-                </wp:positionV>
-                <wp:extent cx="2187575" cy="4126230"/>
-                <wp:effectExtent l="0" t="0" r="0" b="0"/>
-                <wp:wrapSquare wrapText="largest"/>
-                <wp:docPr id="5" name="Ramme3"/>
-                <a:graphic xmlns:a="http://schemas.openxmlformats.org/drawingml/2006/main">
-                  <a:graphicData uri="http://schemas.microsoft.com/office/word/2010/wordprocessingShape">
-                    <wps:wsp>
-                      <wps:cNvSpPr txBox="1"/>
-                      <wps:spPr>
-                        <a:xfrm>
-                          <a:off x="0" y="0"/>
-                          <a:ext cx="2187575" cy="4126230"/>
-                        </a:xfrm>
-                        <a:prstGeom prst="rect"/>
-                      </wps:spPr>
-                      <wps:txbx>
-                        <w:txbxContent>
-                          <w:p>
-                            <w:pPr>
-                              <w:pStyle w:val="Illustrasjon"/>
-                              <w:spacing w:before="120" w:after="120"/>
-                              <w:rPr/>
-                            </w:pPr>
-                            <w:r>
-                              <w:rPr/>
-                              <w:drawing>
-                                <wp:inline distT="0" distB="0" distL="0" distR="0">
-                                  <wp:extent cx="2187575" cy="2917190"/>
-                                  <wp:effectExtent l="0" t="0" r="0" b="0"/>
-                                  <wp:docPr id="6" name="Bilde1" descr=""/>
-                                  <wp:cNvGraphicFramePr>
-                                    <a:graphicFrameLocks xmlns:a="http://schemas.openxmlformats.org/drawingml/2006/main" noChangeAspect="1"/>
-                                  </wp:cNvGraphicFramePr>
-                                  <a:graphic xmlns:a="http://schemas.openxmlformats.org/drawingml/2006/main">
-                                    <a:graphicData uri="http://schemas.openxmlformats.org/drawingml/2006/picture">
-                                      <pic:pic xmlns:pic="http://schemas.openxmlformats.org/drawingml/2006/picture">
-                                        <pic:nvPicPr>
-                                          <pic:cNvPr id="6" name="Bilde1" descr=""/>
-                                          <pic:cNvPicPr>
-                                            <a:picLocks noChangeAspect="1" noChangeArrowheads="1"/>
-                                          </pic:cNvPicPr>
-                                        </pic:nvPicPr>
-                                        <pic:blipFill>
-                                          <a:blip r:embed="rId3"/>
-                                          <a:stretch>
-                                            <a:fillRect/>
-                                          </a:stretch>
-                                        </pic:blipFill>
-                                        <pic:spPr bwMode="auto">
-                                          <a:xfrm>
-                                            <a:off x="0" y="0"/>
-                                            <a:ext cx="2187575" cy="2917190"/>
-                                          </a:xfrm>
-                                          <a:prstGeom prst="rect">
-                                            <a:avLst/>
-                                          </a:prstGeom>
-                                        </pic:spPr>
-                                      </pic:pic>
-                                    </a:graphicData>
-                                  </a:graphic>
-                                </wp:inline>
-                              </w:drawing>
-                            </w:r>
-                            <w:r>
-                              <w:rPr/>
-                              <w:br/>
-                              <w:t xml:space="preserve">Illustrasjon </w:t>
-                            </w:r>
-                            <w:r>
-                              <w:rPr/>
-                              <w:fldChar w:fldCharType="begin"/>
-                            </w:r>
-                            <w:r>
-                              <w:instrText> SEQ Illustrasjon \* ARABIC </w:instrText>
-                            </w:r>
-                            <w:r>
-                              <w:fldChar w:fldCharType="separate"/>
-                            </w:r>
-                            <w:r>
-                              <w:t>2</w:t>
-                            </w:r>
-                            <w:r>
-                              <w:fldChar w:fldCharType="end"/>
-                            </w:r>
-                            <w:r>
-                              <w:rPr/>
-                              <w:t>: Microbiten brukt i prosjektet</w:t>
-                            </w:r>
-                          </w:p>
-                        </w:txbxContent>
-                      </wps:txbx>
-                      <wps:bodyPr anchor="t" lIns="0" tIns="0" rIns="0" bIns="0">
-                        <a:noAutofit/>
-                      </wps:bodyPr>
-                    </wps:wsp>
-                  </a:graphicData>
-                </a:graphic>
-              </wp:anchor>
-            </w:drawing>
-          </mc:Choice>
-          <mc:Fallback>
-            <w:pict>
-              <v:rect style="position:absolute;rotation:0;width:172.25pt;height:324.9pt;mso-wrap-distance-left:0pt;mso-wrap-distance-right:0pt;mso-wrap-distance-top:0pt;mso-wrap-distance-bottom:0pt;margin-top:0pt;mso-position-vertical:top;mso-position-vertical-relative:text;margin-left:28.75pt;mso-position-horizontal:center;mso-position-horizontal-relative:text">
-                <v:textbox inset="0in,0in,0in,0in">
-                  <w:txbxContent>
-                    <w:p>
-                      <w:pPr>
-                        <w:pStyle w:val="Illustrasjon"/>
-                        <w:spacing w:before="120" w:after="120"/>
-                        <w:rPr/>
-                      </w:pPr>
-                      <w:r>
-                        <w:rPr/>
-                        <w:drawing>
-                          <wp:inline distT="0" distB="0" distL="0" distR="0">
-                            <wp:extent cx="2187575" cy="2917190"/>
-                            <wp:effectExtent l="0" t="0" r="0" b="0"/>
-                            <wp:docPr id="7" name="Bilde1" descr=""/>
-                            <wp:cNvGraphicFramePr>
-                              <a:graphicFrameLocks xmlns:a="http://schemas.openxmlformats.org/drawingml/2006/main" noChangeAspect="1"/>
-                            </wp:cNvGraphicFramePr>
-                            <a:graphic xmlns:a="http://schemas.openxmlformats.org/drawingml/2006/main">
-                              <a:graphicData uri="http://schemas.openxmlformats.org/drawingml/2006/picture">
-                                <pic:pic xmlns:pic="http://schemas.openxmlformats.org/drawingml/2006/picture">
-                                  <pic:nvPicPr>
-                                    <pic:cNvPr id="7" name="Bilde1" descr=""/>
-                                    <pic:cNvPicPr>
-                                      <a:picLocks noChangeAspect="1" noChangeArrowheads="1"/>
-                                    </pic:cNvPicPr>
-                                  </pic:nvPicPr>
-                                  <pic:blipFill>
-                                    <a:blip r:embed="rId3"/>
-                                    <a:stretch>
-                                      <a:fillRect/>
-                                    </a:stretch>
-                                  </pic:blipFill>
-                                  <pic:spPr bwMode="auto">
-                                    <a:xfrm>
-                                      <a:off x="0" y="0"/>
-                                      <a:ext cx="2187575" cy="2917190"/>
-                                    </a:xfrm>
-                                    <a:prstGeom prst="rect">
-                                      <a:avLst/>
-                                    </a:prstGeom>
-                                  </pic:spPr>
-                                </pic:pic>
-                              </a:graphicData>
-                            </a:graphic>
-                          </wp:inline>
-                        </w:drawing>
-                      </w:r>
-                      <w:r>
-                        <w:rPr/>
-                        <w:br/>
-                        <w:t xml:space="preserve">Illustrasjon </w:t>
-                      </w:r>
-                      <w:r>
-                        <w:rPr/>
-                        <w:fldChar w:fldCharType="begin"/>
-                      </w:r>
-                      <w:r>
-                        <w:instrText> SEQ Illustrasjon \* ARABIC </w:instrText>
-                      </w:r>
-                      <w:r>
-                        <w:fldChar w:fldCharType="separate"/>
-                      </w:r>
-                      <w:r>
-                        <w:t>2</w:t>
-                      </w:r>
-                      <w:r>
-                        <w:fldChar w:fldCharType="end"/>
-                      </w:r>
-                      <w:r>
-                        <w:rPr/>
-                        <w:t>: Microbiten brukt i prosjektet</w:t>
-                      </w:r>
-                    </w:p>
-                  </w:txbxContent>
-                </v:textbox>
-                <w10:wrap type="square" side="largest"/>
-              </v:rect>
-            </w:pict>
-          </mc:Fallback>
-        </mc:AlternateContent>
-      </w:r>
     </w:p>
     <w:p>
       <w:pPr>
@@ -981,8 +1024,6 @@
           <w:szCs w:val="24"/>
           <w:u w:val="none"/>
         </w:rPr>
-      </w:r>
-      <w:r>
         <mc:AlternateContent>
           <mc:Choice Requires="wps">
             <w:drawing>
@@ -994,21 +1035,33 @@
                 <wp:positionV relativeFrom="paragraph">
                   <wp:posOffset>-53340</wp:posOffset>
                 </wp:positionV>
-                <wp:extent cx="2235835" cy="1927860"/>
+                <wp:extent cx="2236470" cy="1928495"/>
                 <wp:effectExtent l="0" t="0" r="0" b="0"/>
                 <wp:wrapSquare wrapText="largest"/>
-                <wp:docPr id="8" name="Ramme2"/>
+                <wp:docPr id="11" name="Ramme2"/>
                 <a:graphic xmlns:a="http://schemas.openxmlformats.org/drawingml/2006/main">
                   <a:graphicData uri="http://schemas.microsoft.com/office/word/2010/wordprocessingShape">
                     <wps:wsp>
-                      <wps:cNvSpPr txBox="1"/>
+                      <wps:cNvSpPr/>
                       <wps:spPr>
                         <a:xfrm>
                           <a:off x="0" y="0"/>
-                          <a:ext cx="2235835" cy="1927860"/>
+                          <a:ext cx="2235960" cy="1927800"/>
                         </a:xfrm>
-                        <a:prstGeom prst="rect"/>
+                        <a:prstGeom prst="rect">
+                          <a:avLst/>
+                        </a:prstGeom>
+                        <a:noFill/>
+                        <a:ln>
+                          <a:noFill/>
+                        </a:ln>
                       </wps:spPr>
+                      <wps:style>
+                        <a:lnRef idx="0"/>
+                        <a:fillRef idx="0"/>
+                        <a:effectRef idx="0"/>
+                        <a:fontRef idx="minor"/>
+                      </wps:style>
                       <wps:txbx>
                         <w:txbxContent>
                           <w:p>
@@ -1023,7 +1076,7 @@
                                 <wp:inline distT="0" distB="0" distL="0" distR="0">
                                   <wp:extent cx="2235835" cy="1676400"/>
                                   <wp:effectExtent l="0" t="0" r="0" b="0"/>
-                                  <wp:docPr id="9" name="Bilde2" descr=""/>
+                                  <wp:docPr id="13" name="Bilde2" descr=""/>
                                   <wp:cNvGraphicFramePr>
                                     <a:graphicFrameLocks xmlns:a="http://schemas.openxmlformats.org/drawingml/2006/main" noChangeAspect="1"/>
                                   </wp:cNvGraphicFramePr>
@@ -1031,7 +1084,7 @@
                                     <a:graphicData uri="http://schemas.openxmlformats.org/drawingml/2006/picture">
                                       <pic:pic xmlns:pic="http://schemas.openxmlformats.org/drawingml/2006/picture">
                                         <pic:nvPicPr>
-                                          <pic:cNvPr id="9" name="Bilde2" descr=""/>
+                                          <pic:cNvPr id="13" name="Bilde2" descr=""/>
                                           <pic:cNvPicPr>
                                             <a:picLocks noChangeAspect="1" noChangeArrowheads="1"/>
                                           </pic:cNvPicPr>
@@ -1085,7 +1138,7 @@
                           </w:p>
                         </w:txbxContent>
                       </wps:txbx>
-                      <wps:bodyPr anchor="t" lIns="0" tIns="0" rIns="0" bIns="0">
+                      <wps:bodyPr lIns="90000" rIns="90000" tIns="45000" bIns="45000">
                         <a:noAutofit/>
                       </wps:bodyPr>
                     </wps:wsp>
@@ -1096,8 +1149,11 @@
           </mc:Choice>
           <mc:Fallback>
             <w:pict>
-              <v:rect style="position:absolute;rotation:0;width:176.05pt;height:151.8pt;mso-wrap-distance-left:0pt;mso-wrap-distance-right:0pt;mso-wrap-distance-top:0pt;mso-wrap-distance-bottom:0pt;margin-top:-4.2pt;mso-position-vertical-relative:text;margin-left:-49.9pt;mso-position-horizontal-relative:text">
-                <v:textbox inset="0in,0in,0in,0in">
+              <v:rect id="shape_0" ID="Ramme2" stroked="f" style="position:absolute;margin-left:-49.9pt;margin-top:-4.2pt;width:176pt;height:151.75pt">
+                <w10:wrap type="square"/>
+                <v:fill o:detectmouseclick="t" on="false"/>
+                <v:stroke color="#3465a4" joinstyle="round" endcap="flat"/>
+                <v:textbox>
                   <w:txbxContent>
                     <w:p>
                       <w:pPr>
@@ -1111,7 +1167,7 @@
                           <wp:inline distT="0" distB="0" distL="0" distR="0">
                             <wp:extent cx="2235835" cy="1676400"/>
                             <wp:effectExtent l="0" t="0" r="0" b="0"/>
-                            <wp:docPr id="10" name="Bilde2" descr=""/>
+                            <wp:docPr id="14" name="Bilde2" descr=""/>
                             <wp:cNvGraphicFramePr>
                               <a:graphicFrameLocks xmlns:a="http://schemas.openxmlformats.org/drawingml/2006/main" noChangeAspect="1"/>
                             </wp:cNvGraphicFramePr>
@@ -1119,7 +1175,7 @@
                               <a:graphicData uri="http://schemas.openxmlformats.org/drawingml/2006/picture">
                                 <pic:pic xmlns:pic="http://schemas.openxmlformats.org/drawingml/2006/picture">
                                   <pic:nvPicPr>
-                                    <pic:cNvPr id="10" name="Bilde2" descr=""/>
+                                    <pic:cNvPr id="14" name="Bilde2" descr=""/>
                                     <pic:cNvPicPr>
                                       <a:picLocks noChangeAspect="1" noChangeArrowheads="1"/>
                                     </pic:cNvPicPr>
@@ -1173,7 +1229,6 @@
                     </w:p>
                   </w:txbxContent>
                 </v:textbox>
-                <w10:wrap type="square" side="largest"/>
               </v:rect>
             </w:pict>
           </mc:Fallback>
@@ -1184,20 +1239,10 @@
       <w:pPr>
         <w:pStyle w:val="Normal"/>
         <w:jc w:val="left"/>
-        <w:rPr>
-          <w:rFonts w:ascii="Times new roman" w:hAnsi="Times new roman"/>
-          <w:sz w:val="24"/>
-          <w:szCs w:val="24"/>
-          <w:u w:val="none"/>
-        </w:rPr>
-      </w:pPr>
-      <w:r>
-        <w:rPr>
-          <w:rFonts w:ascii="Times new roman" w:hAnsi="Times new roman"/>
-          <w:sz w:val="24"/>
-          <w:szCs w:val="24"/>
-          <w:u w:val="none"/>
-        </w:rPr>
+        <w:rPr/>
+      </w:pPr>
+      <w:r>
+        <w:rPr/>
       </w:r>
     </w:p>
     <w:sectPr>
@@ -1207,6 +1252,7 @@
       <w:pgNumType w:fmt="decimal"/>
       <w:formProt w:val="false"/>
       <w:textDirection w:val="lrTb"/>
+      <w:docGrid w:type="default" w:linePitch="240" w:charSpace="4294961151"/>
     </w:sectPr>
   </w:body>
 </w:document>
@@ -1228,6 +1274,7 @@
       </w:pPr>
       <w:rPr>
         <w:rFonts w:ascii="Symbol" w:hAnsi="Symbol" w:cs="Symbol" w:hint="default"/>
+        <w:sz w:val="24"/>
         <w:rFonts w:cs="OpenSymbol"/>
       </w:rPr>
     </w:lvl>
@@ -1494,15 +1541,12 @@
     <w:rPrDefault>
       <w:rPr>
         <w:rFonts w:ascii="Liberation Serif" w:hAnsi="Liberation Serif" w:eastAsia="Noto Sans CJK SC Regular" w:cs="FreeSans"/>
-        <w:sz w:val="24"/>
         <w:szCs w:val="24"/>
         <w:lang w:val="nb-NO" w:eastAsia="zh-CN" w:bidi="hi-IN"/>
       </w:rPr>
     </w:rPrDefault>
     <w:pPrDefault>
-      <w:pPr>
-        <w:widowControl/>
-      </w:pPr>
+      <w:pPr/>
     </w:pPrDefault>
   </w:docDefaults>
   <w:style w:type="paragraph" w:styleId="Normal">
@@ -1510,14 +1554,13 @@
     <w:qFormat/>
     <w:pPr>
       <w:widowControl/>
-      <w:kinsoku w:val="true"/>
-      <w:overflowPunct w:val="true"/>
-      <w:autoSpaceDE w:val="true"/>
+      <w:overflowPunct w:val="false"/>
       <w:bidi w:val="0"/>
+      <w:jc w:val="left"/>
     </w:pPr>
     <w:rPr>
       <w:rFonts w:ascii="Liberation Serif" w:hAnsi="Liberation Serif" w:eastAsia="Noto Sans CJK SC Regular" w:cs="FreeSans"/>
-      <w:color w:val="auto"/>
+      <w:color w:val="00000A"/>
       <w:sz w:val="24"/>
       <w:szCs w:val="24"/>
       <w:lang w:val="nb-NO" w:eastAsia="zh-CN" w:bidi="hi-IN"/>
@@ -1528,6 +1571,70 @@
     <w:qFormat/>
     <w:rPr>
       <w:rFonts w:ascii="OpenSymbol" w:hAnsi="OpenSymbol" w:eastAsia="OpenSymbol" w:cs="OpenSymbol"/>
+    </w:rPr>
+  </w:style>
+  <w:style w:type="character" w:styleId="ListLabel1">
+    <w:name w:val="ListLabel 1"/>
+    <w:qFormat/>
+    <w:rPr>
+      <w:rFonts w:ascii="Times new roman" w:hAnsi="Times new roman" w:cs="OpenSymbol"/>
+      <w:sz w:val="24"/>
+    </w:rPr>
+  </w:style>
+  <w:style w:type="character" w:styleId="ListLabel2">
+    <w:name w:val="ListLabel 2"/>
+    <w:qFormat/>
+    <w:rPr>
+      <w:rFonts w:cs="OpenSymbol"/>
+    </w:rPr>
+  </w:style>
+  <w:style w:type="character" w:styleId="ListLabel3">
+    <w:name w:val="ListLabel 3"/>
+    <w:qFormat/>
+    <w:rPr>
+      <w:rFonts w:cs="OpenSymbol"/>
+    </w:rPr>
+  </w:style>
+  <w:style w:type="character" w:styleId="ListLabel4">
+    <w:name w:val="ListLabel 4"/>
+    <w:qFormat/>
+    <w:rPr>
+      <w:rFonts w:cs="OpenSymbol"/>
+    </w:rPr>
+  </w:style>
+  <w:style w:type="character" w:styleId="ListLabel5">
+    <w:name w:val="ListLabel 5"/>
+    <w:qFormat/>
+    <w:rPr>
+      <w:rFonts w:cs="OpenSymbol"/>
+    </w:rPr>
+  </w:style>
+  <w:style w:type="character" w:styleId="ListLabel6">
+    <w:name w:val="ListLabel 6"/>
+    <w:qFormat/>
+    <w:rPr>
+      <w:rFonts w:cs="OpenSymbol"/>
+    </w:rPr>
+  </w:style>
+  <w:style w:type="character" w:styleId="ListLabel7">
+    <w:name w:val="ListLabel 7"/>
+    <w:qFormat/>
+    <w:rPr>
+      <w:rFonts w:cs="OpenSymbol"/>
+    </w:rPr>
+  </w:style>
+  <w:style w:type="character" w:styleId="ListLabel8">
+    <w:name w:val="ListLabel 8"/>
+    <w:qFormat/>
+    <w:rPr>
+      <w:rFonts w:cs="OpenSymbol"/>
+    </w:rPr>
+  </w:style>
+  <w:style w:type="character" w:styleId="ListLabel9">
+    <w:name w:val="ListLabel 9"/>
+    <w:qFormat/>
+    <w:rPr>
+      <w:rFonts w:cs="OpenSymbol"/>
     </w:rPr>
   </w:style>
   <w:style w:type="paragraph" w:styleId="Overskrift">

</xml_diff>